<commit_message>
delete .settings from prg
</commit_message>
<xml_diff>
--- a/Doc/004report设计.docx
+++ b/Doc/004report设计.docx
@@ -1030,7 +1030,7 @@
           <v:shape id="_x0000_i1025" type="#_x0000_t75" style="width:415.25pt;height:396pt" o:ole="">
             <v:imagedata r:id="rId9" o:title=""/>
           </v:shape>
-          <o:OLEObject Type="Embed" ProgID="Visio.Drawing.11" ShapeID="_x0000_i1025" DrawAspect="Content" ObjectID="_1495267880" r:id="rId10"/>
+          <o:OLEObject Type="Embed" ProgID="Visio.Drawing.11" ShapeID="_x0000_i1025" DrawAspect="Content" ObjectID="_1495314226" r:id="rId10"/>
         </w:object>
       </w:r>
     </w:p>
@@ -6313,15 +6313,7 @@
               <w:rPr>
                 <w:rFonts w:hint="eastAsia"/>
               </w:rPr>
-              <w:t>名称，可用此生成树的名称，也用此生成实际报告显示时的段</w:t>
-            </w:r>
-            <w:bookmarkStart w:id="0" w:name="_GoBack"/>
-            <w:bookmarkEnd w:id="0"/>
-            <w:r>
-              <w:rPr>
-                <w:rFonts w:hint="eastAsia"/>
-              </w:rPr>
-              <w:t>标题。</w:t>
+              <w:t>名称，可用此生成树的名称，也用此生成实际报告显示时的段标题。</w:t>
             </w:r>
             <w:r>
               <w:rPr>
@@ -6488,6 +6480,26 @@
           </w:p>
         </w:tc>
       </w:tr>
+    </w:tbl>
+    <w:p>
+      <w:r>
+        <w:br w:type="page"/>
+      </w:r>
+      <w:bookmarkStart w:id="0" w:name="_GoBack"/>
+      <w:bookmarkEnd w:id="0"/>
+    </w:p>
+    <w:tbl>
+      <w:tblPr>
+        <w:tblStyle w:val="a4"/>
+        <w:tblW w:w="0" w:type="auto"/>
+        <w:tblLook w:val="04A0" w:firstRow="1" w:lastRow="0" w:firstColumn="1" w:lastColumn="0" w:noHBand="0" w:noVBand="1"/>
+      </w:tblPr>
+      <w:tblGrid>
+        <w:gridCol w:w="1369"/>
+        <w:gridCol w:w="1244"/>
+        <w:gridCol w:w="4756"/>
+        <w:gridCol w:w="1153"/>
+      </w:tblGrid>
       <w:tr>
         <w:tc>
           <w:tcPr>
@@ -6499,6 +6511,7 @@
               <w:rPr>
                 <w:rFonts w:hint="eastAsia"/>
               </w:rPr>
+              <w:lastRenderedPageBreak/>
               <w:t>content</w:t>
             </w:r>
           </w:p>
@@ -8576,7 +8589,6 @@
           <w:b/>
           <w:color w:val="FF0000"/>
         </w:rPr>
-        <w:lastRenderedPageBreak/>
         <w:t>3-</w:t>
       </w:r>
       <w:r>
@@ -9139,6 +9151,7 @@
               <w:rPr>
                 <w:rFonts w:hint="eastAsia"/>
               </w:rPr>
+              <w:lastRenderedPageBreak/>
               <w:t>name</w:t>
             </w:r>
             <w:r>
@@ -9169,6 +9182,7 @@
           </w:tcPr>
           <w:p>
             <w:r>
+              <w:lastRenderedPageBreak/>
               <w:t>decorateView</w:t>
             </w:r>
           </w:p>
@@ -11002,7 +11016,6 @@
           <w:b/>
           <w:color w:val="FF0000"/>
         </w:rPr>
-        <w:lastRenderedPageBreak/>
         <w:t>问题</w:t>
       </w:r>
       <w:r>
@@ -11597,6 +11610,7 @@
           <w:b/>
           <w:i/>
         </w:rPr>
+        <w:lastRenderedPageBreak/>
         <w:t>数据类型：</w:t>
       </w:r>
     </w:p>
@@ -13574,7 +13588,6 @@
               <w:rPr>
                 <w:rFonts w:hint="eastAsia"/>
               </w:rPr>
-              <w:lastRenderedPageBreak/>
               <w:t>value=</w:t>
             </w:r>
             <w:r>
@@ -14144,6 +14157,7 @@
           <w:b/>
           <w:i/>
         </w:rPr>
+        <w:lastRenderedPageBreak/>
         <w:t>数据类型：</w:t>
       </w:r>
     </w:p>
@@ -16026,7 +16040,6 @@
                 <w:rFonts w:hint="eastAsia"/>
                 <w:szCs w:val="21"/>
               </w:rPr>
-              <w:lastRenderedPageBreak/>
               <w:t>param=</w:t>
             </w:r>
           </w:p>
@@ -16635,6 +16648,7 @@
           <w:b/>
           <w:i/>
         </w:rPr>
+        <w:lastRenderedPageBreak/>
         <w:t>说明</w:t>
       </w:r>
       <w:r>
@@ -18520,16 +18534,7 @@
           <w:b/>
           <w:color w:val="FF0000"/>
         </w:rPr>
-        <w:t>这个文件中的格式今后再</w:t>
-      </w:r>
-      <w:r>
-        <w:rPr>
-          <w:rFonts w:hint="eastAsia"/>
-          <w:b/>
-          <w:color w:val="FF0000"/>
-        </w:rPr>
-        <w:lastRenderedPageBreak/>
-        <w:t>定义。</w:t>
+        <w:t>这个文件中的格式今后再定义。</w:t>
       </w:r>
     </w:p>
     <w:p/>
@@ -18937,6 +18942,7 @@
               <w:rPr>
                 <w:rFonts w:hint="eastAsia"/>
               </w:rPr>
+              <w:lastRenderedPageBreak/>
               <w:t>::first(3|num)</w:t>
             </w:r>
           </w:p>
@@ -21280,16 +21286,7 @@
                 <w:b/>
                 <w:color w:val="FF0000"/>
               </w:rPr>
-              <w:t>，</w:t>
-            </w:r>
-            <w:r>
-              <w:rPr>
-                <w:rFonts w:hint="eastAsia"/>
-                <w:b/>
-                <w:color w:val="FF0000"/>
-              </w:rPr>
-              <w:lastRenderedPageBreak/>
-              <w:t>并用括号括起</w:t>
+              <w:t>，并用括号括起</w:t>
             </w:r>
             <w:r>
               <w:rPr>
@@ -22212,6 +22209,7 @@
               <w:rPr>
                 <w:rFonts w:hint="eastAsia"/>
               </w:rPr>
+              <w:lastRenderedPageBreak/>
               <w:t>·</w:t>
             </w:r>
             <w:r>
@@ -22413,6 +22411,7 @@
                 <w:rFonts w:hint="eastAsia"/>
                 <w:b/>
               </w:rPr>
+              <w:lastRenderedPageBreak/>
               <w:t>d.</w:t>
             </w:r>
             <w:r>
@@ -40772,7 +40771,7 @@
 </file>
 
 <file path=customXml/itemProps1.xml><?xml version="1.0" encoding="utf-8"?>
-<ds:datastoreItem xmlns:ds="http://schemas.openxmlformats.org/officeDocument/2006/customXml" ds:itemID="{D53C7763-4109-467A-8B7D-95DB4EF74E9E}">
+<ds:datastoreItem xmlns:ds="http://schemas.openxmlformats.org/officeDocument/2006/customXml" ds:itemID="{89111E3D-58AF-4A44-B9E7-1A25D864CA6F}">
   <ds:schemaRefs>
     <ds:schemaRef ds:uri="http://schemas.openxmlformats.org/officeDocument/2006/bibliography"/>
   </ds:schemaRefs>

</xml_diff>